<commit_message>
Fin descriptif - Début du diagramme de classe
</commit_message>
<xml_diff>
--- a/Projet_Descriptif_UC.docx
+++ b/Projet_Descriptif_UC.docx
@@ -17,15 +17,20 @@
     </w:p>
     <w:p>
       <w:r>
-        <w:t>Démarrage : Lorsqu’un utilisateur désire lancer un programme .exe</w:t>
-      </w:r>
+        <w:t>Démarrage : Lorsqu’un utilisateur désire lancer un programme .</w:t>
+      </w:r>
+      <w:proofErr w:type="spellStart"/>
+      <w:r>
+        <w:t>exe</w:t>
+      </w:r>
+      <w:proofErr w:type="spellEnd"/>
       <w:r>
         <w:t>.</w:t>
       </w:r>
     </w:p>
     <w:p>
       <w:r>
-        <w:t>Préconditions</w:t>
+        <w:t>Précondition</w:t>
       </w:r>
       <w:r>
         <w:t> :</w:t>
@@ -34,7 +39,15 @@
         <w:t xml:space="preserve"> </w:t>
       </w:r>
       <w:r>
-        <w:t>L’utilisateur doit prononcer le mot « Launch » dans son micro</w:t>
+        <w:t>L’utilisateur doit prononcer le mot « </w:t>
+      </w:r>
+      <w:proofErr w:type="spellStart"/>
+      <w:r>
+        <w:t>Launch</w:t>
+      </w:r>
+      <w:proofErr w:type="spellEnd"/>
+      <w:r>
+        <w:t> » dans son micro</w:t>
       </w:r>
       <w:r>
         <w:t>.</w:t>
@@ -142,7 +155,10 @@
               <w:t>Appel</w:t>
             </w:r>
             <w:r>
-              <w:t xml:space="preserve"> le cas d’utilisation « Capturer un son audio »</w:t>
+              <w:t xml:space="preserve"> du</w:t>
+            </w:r>
+            <w:r>
+              <w:t xml:space="preserve"> cas d’utilisation « Capturer un son audio »</w:t>
             </w:r>
           </w:p>
         </w:tc>
@@ -372,7 +388,10 @@
     </w:p>
     <w:p>
       <w:r>
-        <w:t>Préconditions : L’utilisateur doit prononcer « Mail To » dans son micro.</w:t>
+        <w:t>Précondition</w:t>
+      </w:r>
+      <w:r>
+        <w:t> : L’utilisateur doit prononcer « Mail To » dans son micro.</w:t>
       </w:r>
     </w:p>
     <w:p>
@@ -385,6 +404,20 @@
         <w:rPr>
           <w:u w:val="single"/>
         </w:rPr>
+        <w:br w:type="page"/>
+      </w:r>
+    </w:p>
+    <w:p>
+      <w:pPr>
+        <w:rPr>
+          <w:u w:val="single"/>
+        </w:rPr>
+      </w:pPr>
+      <w:r>
+        <w:rPr>
+          <w:u w:val="single"/>
+        </w:rPr>
+        <w:lastRenderedPageBreak/>
         <w:t>Scénario nominal :</w:t>
       </w:r>
     </w:p>
@@ -474,7 +507,10 @@
           </w:tcPr>
           <w:p>
             <w:r>
-              <w:t>Appelle le cas d’utilisation « Capturer un son audio »</w:t>
+              <w:t>Appelle du</w:t>
+            </w:r>
+            <w:r>
+              <w:t xml:space="preserve"> cas d’utilisation « Capturer un son audio »</w:t>
             </w:r>
           </w:p>
         </w:tc>
@@ -585,7 +621,6 @@
           </w:tcPr>
           <w:p>
             <w:r>
-              <w:lastRenderedPageBreak/>
               <w:t>40</w:t>
             </w:r>
           </w:p>
@@ -596,7 +631,15 @@
           </w:tcPr>
           <w:p>
             <w:r>
-              <w:t>Indique le sujet du mail avec le mot clef « Subject »</w:t>
+              <w:t>Indique le sujet du mail avec le mot clef « </w:t>
+            </w:r>
+            <w:proofErr w:type="spellStart"/>
+            <w:r>
+              <w:t>Subject</w:t>
+            </w:r>
+            <w:proofErr w:type="spellEnd"/>
+            <w:r>
+              <w:t> »</w:t>
             </w:r>
           </w:p>
         </w:tc>
@@ -680,7 +723,15 @@
           </w:tcPr>
           <w:p>
             <w:r>
-              <w:t>Indique le contenu du mail avec le mot clef « Text »</w:t>
+              <w:t>Indique le contenu du mail avec le mot clef « </w:t>
+            </w:r>
+            <w:proofErr w:type="spellStart"/>
+            <w:r>
+              <w:t>Text</w:t>
+            </w:r>
+            <w:proofErr w:type="spellEnd"/>
+            <w:r>
+              <w:t> »</w:t>
             </w:r>
           </w:p>
         </w:tc>
@@ -764,7 +815,15 @@
           </w:tcPr>
           <w:p>
             <w:r>
-              <w:t>Indique l’envoi du mail avec le mot clef « Send »</w:t>
+              <w:t>Indique l’envoi du mail avec le mot clef « </w:t>
+            </w:r>
+            <w:proofErr w:type="spellStart"/>
+            <w:r>
+              <w:t>Send</w:t>
+            </w:r>
+            <w:proofErr w:type="spellEnd"/>
+            <w:r>
+              <w:t> »</w:t>
             </w:r>
           </w:p>
         </w:tc>
@@ -922,7 +981,15 @@
           </w:tcPr>
           <w:p>
             <w:r>
-              <w:t>L’utilisateur indique un destinataire en copie avec le mot clef « Add To »</w:t>
+              <w:t>L’utilisateur indique un destinataire en copie avec le mot clef « </w:t>
+            </w:r>
+            <w:proofErr w:type="spellStart"/>
+            <w:r>
+              <w:t>Add</w:t>
+            </w:r>
+            <w:proofErr w:type="spellEnd"/>
+            <w:r>
+              <w:t xml:space="preserve"> To »</w:t>
             </w:r>
           </w:p>
         </w:tc>
@@ -1056,9 +1123,11 @@
             <w:tcW w:w="2265" w:type="dxa"/>
           </w:tcPr>
           <w:p>
+            <w:proofErr w:type="gramStart"/>
             <w:r>
               <w:t>x</w:t>
             </w:r>
+            <w:proofErr w:type="gramEnd"/>
           </w:p>
         </w:tc>
         <w:tc>
@@ -1067,7 +1136,15 @@
           </w:tcPr>
           <w:p>
             <w:r>
-              <w:t>L’utilisateur abandonner le mail avec le mot clef « Delete Mail »</w:t>
+              <w:t>L’utilisateur abandonner le mail avec le mot clef « </w:t>
+            </w:r>
+            <w:proofErr w:type="spellStart"/>
+            <w:r>
+              <w:t>Delete</w:t>
+            </w:r>
+            <w:proofErr w:type="spellEnd"/>
+            <w:r>
+              <w:t xml:space="preserve"> Mail »</w:t>
             </w:r>
           </w:p>
         </w:tc>
@@ -1102,7 +1179,13 @@
       </w:r>
     </w:p>
     <w:p>
-      <w:r>
+      <w:bookmarkStart w:id="0" w:name="_GoBack"/>
+      <w:bookmarkEnd w:id="0"/>
+      <w:r>
+        <w:br w:type="page"/>
+      </w:r>
+      <w:r>
+        <w:lastRenderedPageBreak/>
         <w:t>Nom du cas d’utilisation : Renommer un programme</w:t>
       </w:r>
     </w:p>
@@ -1114,11 +1197,6 @@
     <w:p>
       <w:r>
         <w:t>Démarrage : Lorsque l’utilisateur désire renommer un programme</w:t>
-      </w:r>
-    </w:p>
-    <w:p>
-      <w:r>
-        <w:t>Préconditions : L’utilisateur doit prononcer le mot « Rename » dans son micro.</w:t>
       </w:r>
     </w:p>
     <w:p>
@@ -1128,23 +1206,30 @@
         </w:rPr>
       </w:pPr>
       <w:r>
+        <w:t>Précondition</w:t>
+      </w:r>
+      <w:r>
+        <w:t> : L’utilisateur doit prononcer le mot « </w:t>
+      </w:r>
+      <w:proofErr w:type="spellStart"/>
+      <w:r>
+        <w:t>Rename</w:t>
+      </w:r>
+      <w:proofErr w:type="spellEnd"/>
+      <w:r>
+        <w:t> » dans son micro.</w:t>
+      </w:r>
+    </w:p>
+    <w:p>
+      <w:pPr>
         <w:rPr>
           <w:u w:val="single"/>
         </w:rPr>
-        <w:br w:type="page"/>
-      </w:r>
-    </w:p>
-    <w:p>
-      <w:pPr>
+      </w:pPr>
+      <w:r>
         <w:rPr>
           <w:u w:val="single"/>
         </w:rPr>
-      </w:pPr>
-      <w:r>
-        <w:rPr>
-          <w:u w:val="single"/>
-        </w:rPr>
-        <w:lastRenderedPageBreak/>
         <w:t>Scénario nominal :</w:t>
       </w:r>
     </w:p>
@@ -1237,7 +1322,10 @@
               <w:t>Appel</w:t>
             </w:r>
             <w:r>
-              <w:t xml:space="preserve"> le cas d’utilisation « </w:t>
+              <w:t xml:space="preserve"> du</w:t>
+            </w:r>
+            <w:r>
+              <w:t xml:space="preserve"> cas d’utilisation « </w:t>
             </w:r>
             <w:r>
               <w:t>Capturer un son audio »</w:t>
@@ -1551,7 +1639,10 @@
         </w:tabs>
       </w:pPr>
       <w:r>
-        <w:t>Préconditions : Appuyer sur un bouton pour activer l’enregistrement.</w:t>
+        <w:t>Précondition</w:t>
+      </w:r>
+      <w:r>
+        <w:t> : Appuyer sur un bouton pour activer l’enregistrement.</w:t>
       </w:r>
     </w:p>
     <w:p>
@@ -1811,7 +1902,13 @@
         </w:tabs>
       </w:pPr>
       <w:r>
-        <w:t>Arrêt : Point 20.</w:t>
+        <w:t>Arrêt </w:t>
+      </w:r>
+      <w:r>
+        <w:t xml:space="preserve">du cas d’utilisation </w:t>
+      </w:r>
+      <w:r>
+        <w:t>: Point 20.</w:t>
       </w:r>
     </w:p>
     <w:p>
@@ -1828,12 +1925,18 @@
       </w:r>
     </w:p>
     <w:p>
+      <w:r>
+        <w:br w:type="page"/>
+      </w:r>
+    </w:p>
+    <w:p>
       <w:pPr>
         <w:tabs>
           <w:tab w:val="left" w:pos="3720"/>
         </w:tabs>
       </w:pPr>
       <w:r>
+        <w:lastRenderedPageBreak/>
         <w:t>Nom du cas d’utilisation : Ajouter un plugin</w:t>
       </w:r>
     </w:p>
@@ -1862,38 +1965,27 @@
         <w:tabs>
           <w:tab w:val="left" w:pos="3720"/>
         </w:tabs>
-      </w:pPr>
-      <w:r>
-        <w:t>Préconditions : Aucune</w:t>
-      </w:r>
-    </w:p>
-    <w:p>
-      <w:pPr>
         <w:rPr>
           <w:u w:val="single"/>
         </w:rPr>
       </w:pPr>
       <w:r>
+        <w:t>Précondition : Aucune</w:t>
+      </w:r>
+    </w:p>
+    <w:p>
+      <w:pPr>
+        <w:tabs>
+          <w:tab w:val="left" w:pos="3720"/>
+        </w:tabs>
         <w:rPr>
           <w:u w:val="single"/>
         </w:rPr>
-        <w:br w:type="page"/>
-      </w:r>
-    </w:p>
-    <w:p>
-      <w:pPr>
-        <w:tabs>
-          <w:tab w:val="left" w:pos="3720"/>
-        </w:tabs>
+      </w:pPr>
+      <w:r>
         <w:rPr>
           <w:u w:val="single"/>
         </w:rPr>
-      </w:pPr>
-      <w:r>
-        <w:rPr>
-          <w:u w:val="single"/>
-        </w:rPr>
-        <w:lastRenderedPageBreak/>
         <w:t>Scénario nominal :</w:t>
       </w:r>
     </w:p>
@@ -2296,7 +2388,13 @@
         </w:tabs>
       </w:pPr>
       <w:r>
-        <w:t>Arrêt : Point 30, Point 21.</w:t>
+        <w:t>Arrêt </w:t>
+      </w:r>
+      <w:r>
+        <w:t xml:space="preserve">du cas d’utilisation </w:t>
+      </w:r>
+      <w:r>
+        <w:t>: Point 30, Point 21.</w:t>
       </w:r>
     </w:p>
     <w:p>
@@ -2487,7 +2585,10 @@
               </w:tabs>
             </w:pPr>
             <w:r>
-              <w:t>Appel le cas d’utilisation « Recherche plugin »</w:t>
+              <w:t>Appel du</w:t>
+            </w:r>
+            <w:r>
+              <w:t xml:space="preserve"> cas d’utilisation « Recherche plugin »</w:t>
             </w:r>
           </w:p>
         </w:tc>
@@ -2619,11 +2720,20 @@
         </w:tabs>
       </w:pPr>
       <w:r>
-        <w:t>Arrêt : Point 30.</w:t>
-      </w:r>
-    </w:p>
-    <w:p>
-      <w:pPr>
+        <w:t>Arrêt </w:t>
+      </w:r>
+      <w:r>
+        <w:t xml:space="preserve">du cas d’utilisation </w:t>
+      </w:r>
+      <w:r>
+        <w:t>: Point 30.</w:t>
+      </w:r>
+    </w:p>
+    <w:p>
+      <w:pPr>
+        <w:pBdr>
+          <w:bottom w:val="single" w:sz="12" w:space="1" w:color="auto"/>
+        </w:pBdr>
         <w:tabs>
           <w:tab w:val="left" w:pos="2055"/>
         </w:tabs>
@@ -2631,8 +2741,980 @@
       <w:r>
         <w:t>Post-condition : Aucune</w:t>
       </w:r>
-      <w:bookmarkStart w:id="0" w:name="_GoBack"/>
-      <w:bookmarkEnd w:id="0"/>
+    </w:p>
+    <w:p>
+      <w:r>
+        <w:br w:type="page"/>
+      </w:r>
+    </w:p>
+    <w:p>
+      <w:pPr>
+        <w:tabs>
+          <w:tab w:val="left" w:pos="2055"/>
+        </w:tabs>
+      </w:pPr>
+      <w:r>
+        <w:lastRenderedPageBreak/>
+        <w:t>Nom du cas d’utilisation : Rechercher un plugin</w:t>
+      </w:r>
+    </w:p>
+    <w:p>
+      <w:pPr>
+        <w:tabs>
+          <w:tab w:val="left" w:pos="2055"/>
+        </w:tabs>
+      </w:pPr>
+      <w:r>
+        <w:t>Acteur(s) : Utilisateur</w:t>
+      </w:r>
+    </w:p>
+    <w:p>
+      <w:pPr>
+        <w:tabs>
+          <w:tab w:val="left" w:pos="2055"/>
+        </w:tabs>
+      </w:pPr>
+      <w:r>
+        <w:t>Démarrage : Lorsqu‘un utilisateur désire rechercher un plugin</w:t>
+      </w:r>
+    </w:p>
+    <w:p>
+      <w:pPr>
+        <w:tabs>
+          <w:tab w:val="left" w:pos="2055"/>
+        </w:tabs>
+      </w:pPr>
+      <w:r>
+        <w:t>Précondition</w:t>
+      </w:r>
+      <w:r>
+        <w:t> : Aucune</w:t>
+      </w:r>
+    </w:p>
+    <w:p>
+      <w:r>
+        <w:rPr>
+          <w:u w:val="single"/>
+        </w:rPr>
+        <w:t>Scénario nominal :</w:t>
+      </w:r>
+    </w:p>
+    <w:tbl>
+      <w:tblPr>
+        <w:tblStyle w:val="Grilledutableau"/>
+        <w:tblW w:w="9529" w:type="dxa"/>
+        <w:tblLook w:val="04A0" w:firstRow="1" w:lastRow="0" w:firstColumn="1" w:lastColumn="0" w:noHBand="0" w:noVBand="1"/>
+      </w:tblPr>
+      <w:tblGrid>
+        <w:gridCol w:w="2264"/>
+        <w:gridCol w:w="2736"/>
+        <w:gridCol w:w="2264"/>
+        <w:gridCol w:w="2265"/>
+      </w:tblGrid>
+      <w:tr>
+        <w:trPr>
+          <w:trHeight w:val="258"/>
+        </w:trPr>
+        <w:tc>
+          <w:tcPr>
+            <w:tcW w:w="2264" w:type="dxa"/>
+          </w:tcPr>
+          <w:p>
+            <w:pPr>
+              <w:tabs>
+                <w:tab w:val="left" w:pos="2055"/>
+              </w:tabs>
+            </w:pPr>
+          </w:p>
+        </w:tc>
+        <w:tc>
+          <w:tcPr>
+            <w:tcW w:w="2736" w:type="dxa"/>
+          </w:tcPr>
+          <w:p>
+            <w:pPr>
+              <w:tabs>
+                <w:tab w:val="left" w:pos="2055"/>
+              </w:tabs>
+            </w:pPr>
+            <w:r>
+              <w:t>Acteur</w:t>
+            </w:r>
+          </w:p>
+        </w:tc>
+        <w:tc>
+          <w:tcPr>
+            <w:tcW w:w="2264" w:type="dxa"/>
+          </w:tcPr>
+          <w:p>
+            <w:pPr>
+              <w:tabs>
+                <w:tab w:val="left" w:pos="2055"/>
+              </w:tabs>
+            </w:pPr>
+          </w:p>
+        </w:tc>
+        <w:tc>
+          <w:tcPr>
+            <w:tcW w:w="2265" w:type="dxa"/>
+          </w:tcPr>
+          <w:p>
+            <w:pPr>
+              <w:tabs>
+                <w:tab w:val="left" w:pos="2055"/>
+              </w:tabs>
+            </w:pPr>
+            <w:r>
+              <w:t>Système</w:t>
+            </w:r>
+          </w:p>
+        </w:tc>
+      </w:tr>
+      <w:tr>
+        <w:trPr>
+          <w:trHeight w:val="245"/>
+        </w:trPr>
+        <w:tc>
+          <w:tcPr>
+            <w:tcW w:w="2264" w:type="dxa"/>
+          </w:tcPr>
+          <w:p>
+            <w:pPr>
+              <w:tabs>
+                <w:tab w:val="left" w:pos="2055"/>
+              </w:tabs>
+            </w:pPr>
+            <w:r>
+              <w:t>10</w:t>
+            </w:r>
+          </w:p>
+        </w:tc>
+        <w:tc>
+          <w:tcPr>
+            <w:tcW w:w="2736" w:type="dxa"/>
+          </w:tcPr>
+          <w:p>
+            <w:pPr>
+              <w:tabs>
+                <w:tab w:val="left" w:pos="2055"/>
+              </w:tabs>
+            </w:pPr>
+            <w:r>
+              <w:t>Clique sur le bouton d’accès au plugin installés</w:t>
+            </w:r>
+          </w:p>
+        </w:tc>
+        <w:tc>
+          <w:tcPr>
+            <w:tcW w:w="2264" w:type="dxa"/>
+          </w:tcPr>
+          <w:p>
+            <w:pPr>
+              <w:tabs>
+                <w:tab w:val="left" w:pos="2055"/>
+              </w:tabs>
+            </w:pPr>
+          </w:p>
+        </w:tc>
+        <w:tc>
+          <w:tcPr>
+            <w:tcW w:w="2265" w:type="dxa"/>
+          </w:tcPr>
+          <w:p>
+            <w:pPr>
+              <w:tabs>
+                <w:tab w:val="left" w:pos="2055"/>
+              </w:tabs>
+            </w:pPr>
+          </w:p>
+        </w:tc>
+      </w:tr>
+      <w:tr>
+        <w:trPr>
+          <w:trHeight w:val="245"/>
+        </w:trPr>
+        <w:tc>
+          <w:tcPr>
+            <w:tcW w:w="2264" w:type="dxa"/>
+          </w:tcPr>
+          <w:p>
+            <w:pPr>
+              <w:tabs>
+                <w:tab w:val="left" w:pos="2055"/>
+              </w:tabs>
+            </w:pPr>
+          </w:p>
+        </w:tc>
+        <w:tc>
+          <w:tcPr>
+            <w:tcW w:w="2736" w:type="dxa"/>
+          </w:tcPr>
+          <w:p>
+            <w:pPr>
+              <w:tabs>
+                <w:tab w:val="left" w:pos="2055"/>
+              </w:tabs>
+            </w:pPr>
+          </w:p>
+        </w:tc>
+        <w:tc>
+          <w:tcPr>
+            <w:tcW w:w="2264" w:type="dxa"/>
+          </w:tcPr>
+          <w:p>
+            <w:pPr>
+              <w:tabs>
+                <w:tab w:val="left" w:pos="2055"/>
+              </w:tabs>
+            </w:pPr>
+            <w:r>
+              <w:t>20</w:t>
+            </w:r>
+          </w:p>
+        </w:tc>
+        <w:tc>
+          <w:tcPr>
+            <w:tcW w:w="2265" w:type="dxa"/>
+          </w:tcPr>
+          <w:p>
+            <w:pPr>
+              <w:tabs>
+                <w:tab w:val="left" w:pos="2055"/>
+              </w:tabs>
+            </w:pPr>
+            <w:r>
+              <w:t>Affichage des plugins installés</w:t>
+            </w:r>
+          </w:p>
+        </w:tc>
+      </w:tr>
+    </w:tbl>
+    <w:p>
+      <w:pPr>
+        <w:tabs>
+          <w:tab w:val="left" w:pos="2055"/>
+        </w:tabs>
+      </w:pPr>
+    </w:p>
+    <w:p>
+      <w:pPr>
+        <w:tabs>
+          <w:tab w:val="left" w:pos="2055"/>
+        </w:tabs>
+      </w:pPr>
+      <w:r>
+        <w:t>Arrêt du cas d’utilisation : Point 20</w:t>
+      </w:r>
+    </w:p>
+    <w:p>
+      <w:pPr>
+        <w:pBdr>
+          <w:bottom w:val="single" w:sz="12" w:space="1" w:color="auto"/>
+        </w:pBdr>
+        <w:tabs>
+          <w:tab w:val="left" w:pos="2055"/>
+        </w:tabs>
+      </w:pPr>
+      <w:r>
+        <w:t>Post-condition : Aucune</w:t>
+      </w:r>
+    </w:p>
+    <w:p>
+      <w:pPr>
+        <w:tabs>
+          <w:tab w:val="left" w:pos="2055"/>
+        </w:tabs>
+      </w:pPr>
+      <w:r>
+        <w:t xml:space="preserve">Nom du cas d’utilisation : </w:t>
+      </w:r>
+      <w:r>
+        <w:t>Consulter les dernières commandes vocales exécuté</w:t>
+      </w:r>
+    </w:p>
+    <w:p>
+      <w:pPr>
+        <w:tabs>
+          <w:tab w:val="left" w:pos="2055"/>
+        </w:tabs>
+      </w:pPr>
+      <w:r>
+        <w:t>Acteur(s) : Utilisateur</w:t>
+      </w:r>
+    </w:p>
+    <w:p>
+      <w:pPr>
+        <w:tabs>
+          <w:tab w:val="left" w:pos="2055"/>
+        </w:tabs>
+      </w:pPr>
+      <w:r>
+        <w:t>Démarrage : Lorsque l’utilisateur désire voir l’historique des dernières commandes vocales qu’il a effectué</w:t>
+      </w:r>
+    </w:p>
+    <w:p>
+      <w:pPr>
+        <w:tabs>
+          <w:tab w:val="left" w:pos="2055"/>
+        </w:tabs>
+      </w:pPr>
+      <w:r>
+        <w:t>Précondition : Aucune</w:t>
+      </w:r>
+    </w:p>
+    <w:p>
+      <w:pPr>
+        <w:tabs>
+          <w:tab w:val="left" w:pos="2055"/>
+        </w:tabs>
+        <w:rPr>
+          <w:u w:val="single"/>
+        </w:rPr>
+      </w:pPr>
+      <w:r>
+        <w:rPr>
+          <w:u w:val="single"/>
+        </w:rPr>
+        <w:t>Scénario nominal :</w:t>
+      </w:r>
+    </w:p>
+    <w:tbl>
+      <w:tblPr>
+        <w:tblStyle w:val="Grilledutableau"/>
+        <w:tblW w:w="9298" w:type="dxa"/>
+        <w:tblLook w:val="04A0" w:firstRow="1" w:lastRow="0" w:firstColumn="1" w:lastColumn="0" w:noHBand="0" w:noVBand="1"/>
+      </w:tblPr>
+      <w:tblGrid>
+        <w:gridCol w:w="2265"/>
+        <w:gridCol w:w="2501"/>
+        <w:gridCol w:w="2266"/>
+        <w:gridCol w:w="2266"/>
+      </w:tblGrid>
+      <w:tr>
+        <w:tc>
+          <w:tcPr>
+            <w:tcW w:w="2265" w:type="dxa"/>
+          </w:tcPr>
+          <w:p>
+            <w:pPr>
+              <w:tabs>
+                <w:tab w:val="left" w:pos="2055"/>
+              </w:tabs>
+            </w:pPr>
+          </w:p>
+        </w:tc>
+        <w:tc>
+          <w:tcPr>
+            <w:tcW w:w="2501" w:type="dxa"/>
+          </w:tcPr>
+          <w:p>
+            <w:pPr>
+              <w:tabs>
+                <w:tab w:val="left" w:pos="2055"/>
+              </w:tabs>
+            </w:pPr>
+            <w:r>
+              <w:t>Acteur</w:t>
+            </w:r>
+          </w:p>
+        </w:tc>
+        <w:tc>
+          <w:tcPr>
+            <w:tcW w:w="2266" w:type="dxa"/>
+          </w:tcPr>
+          <w:p>
+            <w:pPr>
+              <w:tabs>
+                <w:tab w:val="left" w:pos="2055"/>
+              </w:tabs>
+            </w:pPr>
+          </w:p>
+        </w:tc>
+        <w:tc>
+          <w:tcPr>
+            <w:tcW w:w="2266" w:type="dxa"/>
+          </w:tcPr>
+          <w:p>
+            <w:pPr>
+              <w:tabs>
+                <w:tab w:val="left" w:pos="2055"/>
+              </w:tabs>
+            </w:pPr>
+            <w:r>
+              <w:t>Système</w:t>
+            </w:r>
+          </w:p>
+        </w:tc>
+      </w:tr>
+      <w:tr>
+        <w:tc>
+          <w:tcPr>
+            <w:tcW w:w="2265" w:type="dxa"/>
+          </w:tcPr>
+          <w:p>
+            <w:pPr>
+              <w:tabs>
+                <w:tab w:val="left" w:pos="2055"/>
+              </w:tabs>
+            </w:pPr>
+            <w:r>
+              <w:t>10</w:t>
+            </w:r>
+          </w:p>
+        </w:tc>
+        <w:tc>
+          <w:tcPr>
+            <w:tcW w:w="2501" w:type="dxa"/>
+          </w:tcPr>
+          <w:p>
+            <w:pPr>
+              <w:tabs>
+                <w:tab w:val="left" w:pos="2055"/>
+              </w:tabs>
+            </w:pPr>
+            <w:r>
+              <w:t>Clique sur le bouton pour afficher l’historique</w:t>
+            </w:r>
+          </w:p>
+        </w:tc>
+        <w:tc>
+          <w:tcPr>
+            <w:tcW w:w="2266" w:type="dxa"/>
+          </w:tcPr>
+          <w:p>
+            <w:pPr>
+              <w:tabs>
+                <w:tab w:val="left" w:pos="2055"/>
+              </w:tabs>
+            </w:pPr>
+          </w:p>
+        </w:tc>
+        <w:tc>
+          <w:tcPr>
+            <w:tcW w:w="2266" w:type="dxa"/>
+          </w:tcPr>
+          <w:p>
+            <w:pPr>
+              <w:tabs>
+                <w:tab w:val="left" w:pos="2055"/>
+              </w:tabs>
+            </w:pPr>
+          </w:p>
+        </w:tc>
+      </w:tr>
+      <w:tr>
+        <w:tc>
+          <w:tcPr>
+            <w:tcW w:w="2265" w:type="dxa"/>
+          </w:tcPr>
+          <w:p>
+            <w:pPr>
+              <w:tabs>
+                <w:tab w:val="left" w:pos="2055"/>
+              </w:tabs>
+            </w:pPr>
+          </w:p>
+        </w:tc>
+        <w:tc>
+          <w:tcPr>
+            <w:tcW w:w="2501" w:type="dxa"/>
+          </w:tcPr>
+          <w:p>
+            <w:pPr>
+              <w:tabs>
+                <w:tab w:val="left" w:pos="2055"/>
+              </w:tabs>
+            </w:pPr>
+          </w:p>
+        </w:tc>
+        <w:tc>
+          <w:tcPr>
+            <w:tcW w:w="2266" w:type="dxa"/>
+          </w:tcPr>
+          <w:p>
+            <w:pPr>
+              <w:tabs>
+                <w:tab w:val="left" w:pos="2055"/>
+              </w:tabs>
+            </w:pPr>
+            <w:r>
+              <w:t>20</w:t>
+            </w:r>
+          </w:p>
+        </w:tc>
+        <w:tc>
+          <w:tcPr>
+            <w:tcW w:w="2266" w:type="dxa"/>
+          </w:tcPr>
+          <w:p>
+            <w:pPr>
+              <w:tabs>
+                <w:tab w:val="left" w:pos="2055"/>
+              </w:tabs>
+            </w:pPr>
+            <w:r>
+              <w:t>Affiche Historique</w:t>
+            </w:r>
+          </w:p>
+        </w:tc>
+      </w:tr>
+    </w:tbl>
+    <w:p>
+      <w:pPr>
+        <w:tabs>
+          <w:tab w:val="left" w:pos="2055"/>
+        </w:tabs>
+      </w:pPr>
+    </w:p>
+    <w:p>
+      <w:pPr>
+        <w:tabs>
+          <w:tab w:val="left" w:pos="2055"/>
+        </w:tabs>
+        <w:rPr>
+          <w:u w:val="single"/>
+        </w:rPr>
+      </w:pPr>
+      <w:r>
+        <w:rPr>
+          <w:u w:val="single"/>
+        </w:rPr>
+        <w:t>Scénario alternatif :</w:t>
+      </w:r>
+    </w:p>
+    <w:tbl>
+      <w:tblPr>
+        <w:tblStyle w:val="Grilledutableau"/>
+        <w:tblW w:w="9298" w:type="dxa"/>
+        <w:tblLook w:val="04A0" w:firstRow="1" w:lastRow="0" w:firstColumn="1" w:lastColumn="0" w:noHBand="0" w:noVBand="1"/>
+      </w:tblPr>
+      <w:tblGrid>
+        <w:gridCol w:w="2265"/>
+        <w:gridCol w:w="2501"/>
+        <w:gridCol w:w="2266"/>
+        <w:gridCol w:w="2266"/>
+      </w:tblGrid>
+      <w:tr>
+        <w:tc>
+          <w:tcPr>
+            <w:tcW w:w="2265" w:type="dxa"/>
+          </w:tcPr>
+          <w:p>
+            <w:pPr>
+              <w:tabs>
+                <w:tab w:val="left" w:pos="2055"/>
+              </w:tabs>
+            </w:pPr>
+          </w:p>
+        </w:tc>
+        <w:tc>
+          <w:tcPr>
+            <w:tcW w:w="2501" w:type="dxa"/>
+          </w:tcPr>
+          <w:p>
+            <w:pPr>
+              <w:tabs>
+                <w:tab w:val="left" w:pos="2055"/>
+              </w:tabs>
+            </w:pPr>
+            <w:r>
+              <w:t>Acteur</w:t>
+            </w:r>
+          </w:p>
+        </w:tc>
+        <w:tc>
+          <w:tcPr>
+            <w:tcW w:w="2266" w:type="dxa"/>
+          </w:tcPr>
+          <w:p>
+            <w:pPr>
+              <w:tabs>
+                <w:tab w:val="left" w:pos="2055"/>
+              </w:tabs>
+            </w:pPr>
+          </w:p>
+        </w:tc>
+        <w:tc>
+          <w:tcPr>
+            <w:tcW w:w="2266" w:type="dxa"/>
+          </w:tcPr>
+          <w:p>
+            <w:pPr>
+              <w:tabs>
+                <w:tab w:val="left" w:pos="2055"/>
+              </w:tabs>
+            </w:pPr>
+            <w:r>
+              <w:t>Système</w:t>
+            </w:r>
+          </w:p>
+        </w:tc>
+      </w:tr>
+      <w:tr>
+        <w:tc>
+          <w:tcPr>
+            <w:tcW w:w="2265" w:type="dxa"/>
+          </w:tcPr>
+          <w:p>
+            <w:pPr>
+              <w:tabs>
+                <w:tab w:val="left" w:pos="2055"/>
+              </w:tabs>
+            </w:pPr>
+            <w:r>
+              <w:t>30</w:t>
+            </w:r>
+          </w:p>
+        </w:tc>
+        <w:tc>
+          <w:tcPr>
+            <w:tcW w:w="2501" w:type="dxa"/>
+          </w:tcPr>
+          <w:p>
+            <w:pPr>
+              <w:tabs>
+                <w:tab w:val="left" w:pos="2055"/>
+              </w:tabs>
+            </w:pPr>
+            <w:r>
+              <w:t>Appel du cas d’utilisation « Supprimer historique »</w:t>
+            </w:r>
+          </w:p>
+        </w:tc>
+        <w:tc>
+          <w:tcPr>
+            <w:tcW w:w="2266" w:type="dxa"/>
+          </w:tcPr>
+          <w:p>
+            <w:pPr>
+              <w:tabs>
+                <w:tab w:val="left" w:pos="2055"/>
+              </w:tabs>
+            </w:pPr>
+          </w:p>
+        </w:tc>
+        <w:tc>
+          <w:tcPr>
+            <w:tcW w:w="2266" w:type="dxa"/>
+          </w:tcPr>
+          <w:p>
+            <w:pPr>
+              <w:tabs>
+                <w:tab w:val="left" w:pos="2055"/>
+              </w:tabs>
+            </w:pPr>
+          </w:p>
+        </w:tc>
+      </w:tr>
+    </w:tbl>
+    <w:p>
+      <w:pPr>
+        <w:tabs>
+          <w:tab w:val="left" w:pos="2055"/>
+        </w:tabs>
+      </w:pPr>
+    </w:p>
+    <w:p>
+      <w:pPr>
+        <w:tabs>
+          <w:tab w:val="left" w:pos="2055"/>
+        </w:tabs>
+      </w:pPr>
+      <w:r>
+        <w:t>Arrêt du cas d’utilisation : Point 20, Point 30</w:t>
+      </w:r>
+    </w:p>
+    <w:p>
+      <w:pPr>
+        <w:pBdr>
+          <w:bottom w:val="single" w:sz="12" w:space="1" w:color="auto"/>
+        </w:pBdr>
+        <w:tabs>
+          <w:tab w:val="left" w:pos="2055"/>
+        </w:tabs>
+      </w:pPr>
+      <w:r>
+        <w:t>Post-condition : Aucune.</w:t>
+      </w:r>
+    </w:p>
+    <w:p>
+      <w:r>
+        <w:br w:type="page"/>
+      </w:r>
+    </w:p>
+    <w:p>
+      <w:pPr>
+        <w:tabs>
+          <w:tab w:val="left" w:pos="2055"/>
+        </w:tabs>
+      </w:pPr>
+      <w:r>
+        <w:lastRenderedPageBreak/>
+        <w:t>Nom du cas d’utilisation : Supprimer historique</w:t>
+      </w:r>
+    </w:p>
+    <w:p>
+      <w:pPr>
+        <w:tabs>
+          <w:tab w:val="left" w:pos="2055"/>
+        </w:tabs>
+      </w:pPr>
+      <w:r>
+        <w:t>Acteur(s) : Utilisateur</w:t>
+      </w:r>
+    </w:p>
+    <w:p>
+      <w:pPr>
+        <w:tabs>
+          <w:tab w:val="left" w:pos="2055"/>
+        </w:tabs>
+      </w:pPr>
+      <w:r>
+        <w:t xml:space="preserve">Démarrage : Lorsque l’utilisateur désire supprimer l’historique des </w:t>
+      </w:r>
+      <w:r>
+        <w:t>dernières commandes vocales qu’il a effectué</w:t>
+      </w:r>
+    </w:p>
+    <w:p>
+      <w:pPr>
+        <w:tabs>
+          <w:tab w:val="left" w:pos="2055"/>
+        </w:tabs>
+      </w:pPr>
+      <w:r>
+        <w:t>Précondition : Etre dans le cas d’utilisation « Consulter</w:t>
+      </w:r>
+      <w:r>
+        <w:t xml:space="preserve"> </w:t>
+      </w:r>
+      <w:r>
+        <w:t>les dernières commandes vocales exécuté</w:t>
+      </w:r>
+      <w:r>
+        <w:t> »</w:t>
+      </w:r>
+    </w:p>
+    <w:p>
+      <w:pPr>
+        <w:rPr>
+          <w:u w:val="single"/>
+        </w:rPr>
+      </w:pPr>
+      <w:r>
+        <w:rPr>
+          <w:u w:val="single"/>
+        </w:rPr>
+        <w:t>Scénario nominal :</w:t>
+      </w:r>
+    </w:p>
+    <w:tbl>
+      <w:tblPr>
+        <w:tblStyle w:val="Grilledutableau"/>
+        <w:tblW w:w="9298" w:type="dxa"/>
+        <w:tblLook w:val="04A0" w:firstRow="1" w:lastRow="0" w:firstColumn="1" w:lastColumn="0" w:noHBand="0" w:noVBand="1"/>
+      </w:tblPr>
+      <w:tblGrid>
+        <w:gridCol w:w="2265"/>
+        <w:gridCol w:w="2501"/>
+        <w:gridCol w:w="2266"/>
+        <w:gridCol w:w="2266"/>
+      </w:tblGrid>
+      <w:tr>
+        <w:tc>
+          <w:tcPr>
+            <w:tcW w:w="2265" w:type="dxa"/>
+          </w:tcPr>
+          <w:p>
+            <w:pPr>
+              <w:tabs>
+                <w:tab w:val="left" w:pos="2055"/>
+              </w:tabs>
+            </w:pPr>
+          </w:p>
+        </w:tc>
+        <w:tc>
+          <w:tcPr>
+            <w:tcW w:w="2501" w:type="dxa"/>
+          </w:tcPr>
+          <w:p>
+            <w:pPr>
+              <w:tabs>
+                <w:tab w:val="left" w:pos="2055"/>
+              </w:tabs>
+            </w:pPr>
+            <w:r>
+              <w:t>Acteur</w:t>
+            </w:r>
+          </w:p>
+        </w:tc>
+        <w:tc>
+          <w:tcPr>
+            <w:tcW w:w="2266" w:type="dxa"/>
+          </w:tcPr>
+          <w:p>
+            <w:pPr>
+              <w:tabs>
+                <w:tab w:val="left" w:pos="2055"/>
+              </w:tabs>
+            </w:pPr>
+          </w:p>
+        </w:tc>
+        <w:tc>
+          <w:tcPr>
+            <w:tcW w:w="2266" w:type="dxa"/>
+          </w:tcPr>
+          <w:p>
+            <w:pPr>
+              <w:tabs>
+                <w:tab w:val="left" w:pos="2055"/>
+              </w:tabs>
+            </w:pPr>
+            <w:r>
+              <w:t>Système</w:t>
+            </w:r>
+          </w:p>
+        </w:tc>
+      </w:tr>
+      <w:tr>
+        <w:tc>
+          <w:tcPr>
+            <w:tcW w:w="2265" w:type="dxa"/>
+          </w:tcPr>
+          <w:p>
+            <w:pPr>
+              <w:tabs>
+                <w:tab w:val="left" w:pos="2055"/>
+              </w:tabs>
+            </w:pPr>
+            <w:r>
+              <w:t>10</w:t>
+            </w:r>
+          </w:p>
+        </w:tc>
+        <w:tc>
+          <w:tcPr>
+            <w:tcW w:w="2501" w:type="dxa"/>
+          </w:tcPr>
+          <w:p>
+            <w:pPr>
+              <w:tabs>
+                <w:tab w:val="left" w:pos="2055"/>
+              </w:tabs>
+            </w:pPr>
+            <w:r>
+              <w:t>Clique sur le bouton pour supprimer l’historique</w:t>
+            </w:r>
+          </w:p>
+        </w:tc>
+        <w:tc>
+          <w:tcPr>
+            <w:tcW w:w="2266" w:type="dxa"/>
+          </w:tcPr>
+          <w:p>
+            <w:pPr>
+              <w:tabs>
+                <w:tab w:val="left" w:pos="2055"/>
+              </w:tabs>
+            </w:pPr>
+          </w:p>
+        </w:tc>
+        <w:tc>
+          <w:tcPr>
+            <w:tcW w:w="2266" w:type="dxa"/>
+          </w:tcPr>
+          <w:p>
+            <w:pPr>
+              <w:tabs>
+                <w:tab w:val="left" w:pos="2055"/>
+              </w:tabs>
+            </w:pPr>
+          </w:p>
+        </w:tc>
+      </w:tr>
+      <w:tr>
+        <w:tc>
+          <w:tcPr>
+            <w:tcW w:w="2265" w:type="dxa"/>
+          </w:tcPr>
+          <w:p>
+            <w:pPr>
+              <w:tabs>
+                <w:tab w:val="left" w:pos="2055"/>
+              </w:tabs>
+            </w:pPr>
+          </w:p>
+        </w:tc>
+        <w:tc>
+          <w:tcPr>
+            <w:tcW w:w="2501" w:type="dxa"/>
+          </w:tcPr>
+          <w:p>
+            <w:pPr>
+              <w:tabs>
+                <w:tab w:val="left" w:pos="2055"/>
+              </w:tabs>
+            </w:pPr>
+          </w:p>
+        </w:tc>
+        <w:tc>
+          <w:tcPr>
+            <w:tcW w:w="2266" w:type="dxa"/>
+          </w:tcPr>
+          <w:p>
+            <w:pPr>
+              <w:tabs>
+                <w:tab w:val="left" w:pos="2055"/>
+              </w:tabs>
+            </w:pPr>
+            <w:r>
+              <w:t>20</w:t>
+            </w:r>
+          </w:p>
+        </w:tc>
+        <w:tc>
+          <w:tcPr>
+            <w:tcW w:w="2266" w:type="dxa"/>
+          </w:tcPr>
+          <w:p>
+            <w:pPr>
+              <w:tabs>
+                <w:tab w:val="left" w:pos="2055"/>
+              </w:tabs>
+            </w:pPr>
+            <w:r>
+              <w:t>Supprime l’historique</w:t>
+            </w:r>
+          </w:p>
+        </w:tc>
+      </w:tr>
+    </w:tbl>
+    <w:p>
+      <w:pPr>
+        <w:tabs>
+          <w:tab w:val="left" w:pos="2055"/>
+        </w:tabs>
+      </w:pPr>
+    </w:p>
+    <w:p>
+      <w:pPr>
+        <w:tabs>
+          <w:tab w:val="left" w:pos="2055"/>
+        </w:tabs>
+      </w:pPr>
+      <w:r>
+        <w:t>Arrêt du cas d’utilisation : Point 20.</w:t>
+      </w:r>
+    </w:p>
+    <w:p>
+      <w:pPr>
+        <w:tabs>
+          <w:tab w:val="left" w:pos="2055"/>
+        </w:tabs>
+      </w:pPr>
+      <w:r>
+        <w:t>Post-condition : Aucune.</w:t>
+      </w:r>
     </w:p>
     <w:sectPr>
       <w:headerReference w:type="default" r:id="rId7"/>
@@ -3477,7 +4559,7 @@
 </file>
 
 <file path=customXml/itemProps1.xml><?xml version="1.0" encoding="utf-8"?>
-<ds:datastoreItem xmlns:ds="http://schemas.openxmlformats.org/officeDocument/2006/customXml" ds:itemID="{E7D66BE8-743A-4F52-8000-7203BEF7C237}">
+<ds:datastoreItem xmlns:ds="http://schemas.openxmlformats.org/officeDocument/2006/customXml" ds:itemID="{DE14821E-5300-4126-B0CC-EA9A468E610C}">
   <ds:schemaRefs>
     <ds:schemaRef ds:uri="http://schemas.openxmlformats.org/officeDocument/2006/bibliography"/>
   </ds:schemaRefs>

</xml_diff>